<commit_message>
[add] add newton method report.
</commit_message>
<xml_diff>
--- a/bisection/bisection_report.docx
+++ b/bisection/bisection_report.docx
@@ -4,194 +4,23 @@
   <w:body>
     <w:p>
       <w:pPr>
-        <w:rPr>
-          <w:rStyle w:val="fontstyle01"/>
-        </w:rPr>
-      </w:pPr>
-      <w:r>
-        <w:rPr>
-          <w:rStyle w:val="fontstyle01"/>
-        </w:rPr>
-        <w:t>Describe the problems to be solved, the mathematical approaches used</w:t>
-      </w:r>
-      <w:r>
-        <w:rPr>
-          <w:rStyle w:val="fontstyle01"/>
-        </w:rPr>
-        <w:t xml:space="preserve"> </w:t>
-      </w:r>
-      <w:r>
-        <w:rPr>
-          <w:rStyle w:val="fontstyle01"/>
-        </w:rPr>
-        <w:t>on them, and any unique features of your codes</w:t>
-      </w:r>
-    </w:p>
-    <w:p>
-      <w:pPr>
-        <w:rPr>
-          <w:rStyle w:val="fontstyle01"/>
-        </w:rPr>
-      </w:pPr>
-      <w:r>
-        <w:rPr>
-          <w:rStyle w:val="fontstyle01"/>
-        </w:rPr>
-        <w:t>Discuss all of your computed results. In this portion, you should include your plots and/or your necessary Matlab outputs to support your</w:t>
-      </w:r>
-      <w:r>
-        <w:rPr>
-          <w:rFonts w:ascii="CMR12" w:hAnsi="CMR12"/>
-          <w:color w:val="000000"/>
-        </w:rPr>
-        <w:br/>
-      </w:r>
-      <w:r>
-        <w:rPr>
-          <w:rStyle w:val="fontstyle01"/>
-        </w:rPr>
-        <w:t>obervations, discussions and answers to posed questions.</w:t>
-      </w:r>
-    </w:p>
-    <w:p>
-      <w:pPr>
-        <w:rPr>
-          <w:rStyle w:val="fontstyle01"/>
-        </w:rPr>
-      </w:pPr>
-    </w:p>
-    <w:p>
-      <w:pPr>
-        <w:pStyle w:val="ListParagraph"/>
-        <w:numPr>
-          <w:ilvl w:val="0"/>
-          <w:numId w:val="1"/>
-        </w:numPr>
-        <w:rPr>
-          <w:rStyle w:val="fontstyle01"/>
-        </w:rPr>
-      </w:pPr>
-      <w:r>
-        <w:rPr>
-          <w:rStyle w:val="fontstyle01"/>
-        </w:rPr>
-        <w:t>What are the problems?</w:t>
-      </w:r>
-    </w:p>
-    <w:p>
-      <w:pPr>
-        <w:pStyle w:val="ListParagraph"/>
-        <w:numPr>
-          <w:ilvl w:val="0"/>
-          <w:numId w:val="1"/>
-        </w:numPr>
-        <w:rPr>
-          <w:rStyle w:val="fontstyle01"/>
-        </w:rPr>
-      </w:pPr>
-      <w:r>
-        <w:rPr>
-          <w:rStyle w:val="fontstyle01"/>
-        </w:rPr>
-        <w:t>How do I solve</w:t>
-      </w:r>
-      <w:r>
-        <w:rPr>
-          <w:rStyle w:val="fontstyle01"/>
-        </w:rPr>
-        <w:t xml:space="preserve"> </w:t>
-      </w:r>
-      <w:r>
-        <w:rPr>
-          <w:rStyle w:val="fontstyle01"/>
-        </w:rPr>
-        <w:t>them?</w:t>
-      </w:r>
-      <w:r>
-        <w:rPr>
-          <w:rStyle w:val="fontstyle01"/>
-        </w:rPr>
-        <w:t xml:space="preserve"> </w:t>
-      </w:r>
-    </w:p>
-    <w:p>
-      <w:pPr>
-        <w:pStyle w:val="ListParagraph"/>
-        <w:numPr>
-          <w:ilvl w:val="0"/>
-          <w:numId w:val="1"/>
-        </w:numPr>
-        <w:rPr>
-          <w:rStyle w:val="fontstyle01"/>
-        </w:rPr>
-      </w:pPr>
-      <w:r>
-        <w:rPr>
-          <w:rStyle w:val="fontstyle01"/>
-        </w:rPr>
-        <w:t>What are the results?</w:t>
-      </w:r>
-    </w:p>
-    <w:p>
-      <w:pPr>
-        <w:pStyle w:val="ListParagraph"/>
-        <w:numPr>
-          <w:ilvl w:val="0"/>
-          <w:numId w:val="1"/>
-        </w:numPr>
-        <w:rPr>
-          <w:rStyle w:val="fontstyle01"/>
-        </w:rPr>
-      </w:pPr>
-      <w:r>
-        <w:rPr>
-          <w:rStyle w:val="fontstyle01"/>
-        </w:rPr>
-        <w:t>Why are the results reasonable</w:t>
-      </w:r>
-    </w:p>
-    <w:p>
-      <w:pPr>
-        <w:rPr>
-          <w:rStyle w:val="fontstyle21"/>
-        </w:rPr>
-      </w:pPr>
-      <w:r>
-        <w:rPr>
-          <w:rStyle w:val="fontstyle01"/>
-        </w:rPr>
-        <w:t xml:space="preserve">Be </w:t>
-      </w:r>
-      <w:r>
-        <w:rPr>
-          <w:rStyle w:val="fontstyle21"/>
-        </w:rPr>
-        <w:t>logic,</w:t>
-      </w:r>
-      <w:r>
-        <w:rPr>
-          <w:rStyle w:val="fontstyle21"/>
-        </w:rPr>
-        <w:t xml:space="preserve"> </w:t>
-      </w:r>
-      <w:r>
-        <w:rPr>
-          <w:rStyle w:val="fontstyle21"/>
-        </w:rPr>
-        <w:t>clear, precise, and concise</w:t>
-      </w:r>
-    </w:p>
-    <w:p>
-      <w:pPr>
-        <w:rPr>
-          <w:rStyle w:val="fontstyle21"/>
-        </w:rPr>
-      </w:pPr>
-    </w:p>
-    <w:p>
-      <w:pPr>
-        <w:rPr>
-          <w:rStyle w:val="fontstyle01"/>
+        <w:jc w:val="center"/>
+        <w:rPr>
+          <w:rStyle w:val="fontstyle01"/>
+        </w:rPr>
+      </w:pPr>
+      <w:r>
+        <w:rPr>
+          <w:rStyle w:val="fontstyle01"/>
+        </w:rPr>
+        <w:t>Bisection Report</w:t>
+      </w:r>
+    </w:p>
+    <w:p>
+      <w:pPr>
+        <w:rPr>
+          <w:rStyle w:val="fontstyle01"/>
+          <w:rFonts w:hint="eastAsia"/>
         </w:rPr>
       </w:pPr>
       <w:r>
@@ -206,6 +35,7 @@
         <w:ind w:left="360"/>
         <w:rPr>
           <w:rStyle w:val="fontstyle01"/>
+          <w:rFonts w:hint="eastAsia"/>
         </w:rPr>
       </w:pPr>
       <w:r>
@@ -219,6 +49,7 @@
       <w:pPr>
         <w:rPr>
           <w:rStyle w:val="fontstyle01"/>
+          <w:rFonts w:hint="eastAsia"/>
         </w:rPr>
       </w:pPr>
       <w:r>
@@ -239,6 +70,7 @@
         <w:ind w:left="360"/>
         <w:rPr>
           <w:rStyle w:val="fontstyle01"/>
+          <w:rFonts w:hint="eastAsia"/>
         </w:rPr>
       </w:pPr>
       <w:r>
@@ -265,6 +97,7 @@
         <w:ind w:left="720"/>
         <w:rPr>
           <w:rStyle w:val="fontstyle01"/>
+          <w:rFonts w:hint="eastAsia"/>
         </w:rPr>
       </w:pPr>
       <w:r>
@@ -390,6 +223,7 @@
         <w:ind w:left="360"/>
         <w:rPr>
           <w:rStyle w:val="fontstyle01"/>
+          <w:rFonts w:hint="eastAsia"/>
         </w:rPr>
       </w:pPr>
       <w:r>
@@ -410,6 +244,7 @@
         <w:ind w:left="720"/>
         <w:rPr>
           <w:rStyle w:val="fontstyle01"/>
+          <w:rFonts w:hint="eastAsia"/>
         </w:rPr>
       </w:pPr>
       <w:r>
@@ -481,6 +316,7 @@
         <w:ind w:left="360"/>
         <w:rPr>
           <w:rStyle w:val="fontstyle01"/>
+          <w:rFonts w:hint="eastAsia"/>
         </w:rPr>
       </w:pPr>
       <w:r>
@@ -495,6 +331,7 @@
         <w:ind w:left="720"/>
         <w:rPr>
           <w:rStyle w:val="fontstyle01"/>
+          <w:rFonts w:hint="eastAsia"/>
         </w:rPr>
       </w:pPr>
       <w:r>
@@ -554,6 +391,7 @@
         <w:ind w:left="720"/>
         <w:rPr>
           <w:rStyle w:val="fontstyle01"/>
+          <w:rFonts w:hint="eastAsia"/>
         </w:rPr>
       </w:pPr>
       <w:r>
@@ -583,6 +421,7 @@
         <w:ind w:left="720"/>
         <w:rPr>
           <w:rStyle w:val="fontstyle01"/>
+          <w:rFonts w:hint="eastAsia"/>
         </w:rPr>
       </w:pPr>
       <w:r>
@@ -610,6 +449,7 @@
         <w:ind w:left="720"/>
         <w:rPr>
           <w:rStyle w:val="fontstyle01"/>
+          <w:rFonts w:hint="eastAsia"/>
         </w:rPr>
       </w:pPr>
       <w:r>
@@ -624,6 +464,7 @@
         <w:ind w:left="720"/>
         <w:rPr>
           <w:rStyle w:val="fontstyle01"/>
+          <w:rFonts w:hint="eastAsia"/>
         </w:rPr>
       </w:pPr>
       <w:r>
@@ -637,13 +478,13 @@
       <w:pPr>
         <w:rPr>
           <w:rStyle w:val="fontstyle01"/>
-        </w:rPr>
-      </w:pPr>
-      <w:r>
-        <w:rPr>
-          <w:rStyle w:val="fontstyle01"/>
-        </w:rPr>
-        <w:lastRenderedPageBreak/>
+          <w:rFonts w:hint="eastAsia"/>
+        </w:rPr>
+      </w:pPr>
+      <w:r>
+        <w:rPr>
+          <w:rStyle w:val="fontstyle01"/>
+        </w:rPr>
         <w:t>3. Discussion of test results</w:t>
       </w:r>
     </w:p>
@@ -652,6 +493,7 @@
         <w:ind w:firstLine="105"/>
         <w:rPr>
           <w:rStyle w:val="fontstyle01"/>
+          <w:rFonts w:hint="eastAsia"/>
         </w:rPr>
       </w:pPr>
       <w:r>
@@ -729,6 +571,7 @@
         <w:ind w:firstLine="105"/>
         <w:rPr>
           <w:rStyle w:val="fontstyle01"/>
+          <w:rFonts w:hint="eastAsia"/>
         </w:rPr>
       </w:pPr>
       <w:r>
@@ -742,6 +585,7 @@
       <w:pPr>
         <w:rPr>
           <w:rStyle w:val="fontstyle01"/>
+          <w:rFonts w:hint="eastAsia"/>
         </w:rPr>
       </w:pPr>
       <w:r>
@@ -752,6 +596,7 @@
           <w:sz w:val="24"/>
           <w:szCs w:val="24"/>
         </w:rPr>
+        <w:lastRenderedPageBreak/>
         <w:drawing>
           <wp:inline distT="0" distB="0" distL="0" distR="0">
             <wp:extent cx="5943600" cy="3171970"/>
@@ -803,6 +648,7 @@
       <w:pPr>
         <w:rPr>
           <w:rStyle w:val="fontstyle01"/>
+          <w:rFonts w:hint="eastAsia"/>
         </w:rPr>
       </w:pPr>
       <w:r>
@@ -823,6 +669,7 @@
         <w:ind w:left="360"/>
         <w:rPr>
           <w:rStyle w:val="fontstyle01"/>
+          <w:rFonts w:hint="eastAsia"/>
         </w:rPr>
       </w:pPr>
       <w:r>
@@ -952,14 +799,7 @@
             <w:rStyle w:val="fontstyle01"/>
             <w:rFonts w:ascii="Cambria Math" w:hAnsi="Cambria Math"/>
           </w:rPr>
-          <m:t>(x</m:t>
-        </m:r>
-        <m:r>
-          <w:rPr>
-            <w:rStyle w:val="fontstyle01"/>
-            <w:rFonts w:ascii="Cambria Math" w:hAnsi="Cambria Math"/>
-          </w:rPr>
-          <m:t>)</m:t>
+          <m:t>(x)</m:t>
         </m:r>
       </m:oMath>
       <w:r>
@@ -974,6 +814,7 @@
         <w:ind w:left="360"/>
         <w:rPr>
           <w:rStyle w:val="fontstyle01"/>
+          <w:rFonts w:hint="eastAsia"/>
         </w:rPr>
       </w:pPr>
       <w:r>
@@ -988,6 +829,7 @@
         <w:ind w:left="540"/>
         <w:rPr>
           <w:rStyle w:val="fontstyle01"/>
+          <w:rFonts w:hint="eastAsia"/>
         </w:rPr>
       </w:pPr>
       <w:r>
@@ -1009,6 +851,7 @@
         <w:ind w:left="540"/>
         <w:rPr>
           <w:rStyle w:val="fontstyle01"/>
+          <w:rFonts w:hint="eastAsia"/>
         </w:rPr>
       </w:pPr>
       <w:r>
@@ -1032,6 +875,7 @@
         <w:ind w:left="360"/>
         <w:rPr>
           <w:rStyle w:val="fontstyle01"/>
+          <w:rFonts w:hint="eastAsia"/>
         </w:rPr>
       </w:pPr>
       <w:r>
@@ -1065,6 +909,7 @@
         <w:ind w:left="630"/>
         <w:rPr>
           <w:rStyle w:val="fontstyle01"/>
+          <w:rFonts w:hint="eastAsia"/>
         </w:rPr>
       </w:pPr>
       <m:oMathPara>
@@ -1135,6 +980,7 @@
         <w:ind w:left="630"/>
         <w:rPr>
           <w:rStyle w:val="fontstyle01"/>
+          <w:rFonts w:hint="eastAsia"/>
         </w:rPr>
       </w:pPr>
       <w:r>
@@ -1426,14 +1272,7 @@
                 <w:rStyle w:val="fontstyle01"/>
                 <w:rFonts w:ascii="Cambria Math" w:hAnsi="Cambria Math"/>
               </w:rPr>
-              <m:t>16.609</m:t>
-            </m:r>
-            <m:r>
-              <w:rPr>
-                <w:rStyle w:val="fontstyle01"/>
-                <w:rFonts w:ascii="Cambria Math" w:hAnsi="Cambria Math"/>
-              </w:rPr>
-              <m:t xml:space="preserve"> </m:t>
+              <m:t xml:space="preserve">16.609 </m:t>
             </m:r>
             <m:ctrlPr>
               <w:rPr>
@@ -1455,6 +1294,7 @@
         </w:numPr>
         <w:rPr>
           <w:rStyle w:val="fontstyle01"/>
+          <w:rFonts w:hint="eastAsia"/>
         </w:rPr>
       </w:pPr>
       <w:r>
@@ -1469,6 +1309,7 @@
         <w:pStyle w:val="ListParagraph"/>
         <w:rPr>
           <w:rStyle w:val="fontstyle01"/>
+          <w:rFonts w:hint="eastAsia"/>
         </w:rPr>
       </w:pPr>
       <w:r>
@@ -1483,6 +1324,7 @@
         <w:ind w:left="360"/>
         <w:rPr>
           <w:rStyle w:val="fontstyle01"/>
+          <w:rFonts w:hint="eastAsia"/>
         </w:rPr>
       </w:pPr>
     </w:p>
@@ -1491,6 +1333,7 @@
         <w:ind w:left="360"/>
         <w:rPr>
           <w:rStyle w:val="fontstyle01"/>
+          <w:rFonts w:hint="eastAsia"/>
         </w:rPr>
       </w:pPr>
     </w:p>
@@ -1499,6 +1342,7 @@
         <w:ind w:left="360"/>
         <w:rPr>
           <w:rStyle w:val="fontstyle01"/>
+          <w:rFonts w:hint="eastAsia"/>
         </w:rPr>
       </w:pPr>
     </w:p>
@@ -1507,6 +1351,7 @@
         <w:ind w:left="720"/>
         <w:rPr>
           <w:rStyle w:val="fontstyle01"/>
+          <w:rFonts w:hint="eastAsia"/>
         </w:rPr>
       </w:pPr>
     </w:p>
@@ -1515,6 +1360,7 @@
         <w:ind w:left="720"/>
         <w:rPr>
           <w:rStyle w:val="fontstyle01"/>
+          <w:rFonts w:hint="eastAsia"/>
         </w:rPr>
       </w:pPr>
     </w:p>
@@ -1523,13 +1369,15 @@
         <w:ind w:left="720"/>
         <w:rPr>
           <w:rStyle w:val="fontstyle01"/>
-        </w:rPr>
-      </w:pPr>
-    </w:p>
-    <w:p>
-      <w:pPr>
-        <w:rPr>
-          <w:rStyle w:val="fontstyle01"/>
+          <w:rFonts w:hint="eastAsia"/>
+        </w:rPr>
+      </w:pPr>
+    </w:p>
+    <w:p>
+      <w:pPr>
+        <w:rPr>
+          <w:rStyle w:val="fontstyle01"/>
+          <w:rFonts w:hint="eastAsia"/>
         </w:rPr>
       </w:pPr>
     </w:p>
@@ -1538,6 +1386,7 @@
         <w:ind w:left="720"/>
         <w:rPr>
           <w:rStyle w:val="fontstyle01"/>
+          <w:rFonts w:hint="eastAsia"/>
         </w:rPr>
       </w:pPr>
     </w:p>
@@ -1546,6 +1395,7 @@
         <w:ind w:left="720"/>
         <w:rPr>
           <w:rStyle w:val="fontstyle01"/>
+          <w:rFonts w:hint="eastAsia"/>
         </w:rPr>
       </w:pPr>
     </w:p>
@@ -1931,6 +1781,7 @@
   <w:style w:type="paragraph" w:default="1" w:styleId="Normal">
     <w:name w:val="Normal"/>
     <w:qFormat/>
+    <w:rsid w:val="005B6430"/>
   </w:style>
   <w:style w:type="character" w:default="1" w:styleId="DefaultParagraphFont">
     <w:name w:val="Default Paragraph Font"/>

</xml_diff>